<commit_message>
Added Errors to User manuals
- Added Errors to User manuals
- Deleted/moved files
</commit_message>
<xml_diff>
--- a/Documents/User_Manual_MacOs.docx
+++ b/Documents/User_Manual_MacOs.docx
@@ -929,8 +929,44 @@
           <w:color w:val="24292E"/>
           <w:shd w:val="clear" w:color="auto" w:fill="FFFFFF"/>
         </w:rPr>
-        <w:t xml:space="preserve">are two ways you can label this data. </w:t>
-      </w:r>
+        <w:t>are two ways you can label this data</w:t>
+      </w:r>
+      <w:bookmarkStart w:id="3" w:name="_Hlk39405763"/>
+      <w:r>
+        <w:rPr>
+          <w:rFonts w:ascii="Segoe UI" w:hAnsi="Segoe UI" w:cs="Segoe UI"/>
+          <w:color w:val="24292E"/>
+          <w:shd w:val="clear" w:color="auto" w:fill="FFFFFF"/>
+        </w:rPr>
+        <w:t xml:space="preserve">. </w:t>
+      </w:r>
+      <w:r>
+        <w:rPr>
+          <w:rFonts w:ascii="Segoe UI" w:hAnsi="Segoe UI" w:cs="Segoe UI"/>
+          <w:color w:val="24292E"/>
+          <w:shd w:val="clear" w:color="auto" w:fill="FFFFFF"/>
+        </w:rPr>
+        <w:t>For examples view the Pre-</w:t>
+      </w:r>
+      <w:proofErr w:type="gramStart"/>
+      <w:r>
+        <w:rPr>
+          <w:rFonts w:ascii="Segoe UI" w:hAnsi="Segoe UI" w:cs="Segoe UI"/>
+          <w:color w:val="24292E"/>
+          <w:shd w:val="clear" w:color="auto" w:fill="FFFFFF"/>
+        </w:rPr>
+        <w:t>labeled</w:t>
+      </w:r>
+      <w:proofErr w:type="gramEnd"/>
+      <w:r>
+        <w:rPr>
+          <w:rFonts w:ascii="Segoe UI" w:hAnsi="Segoe UI" w:cs="Segoe UI"/>
+          <w:color w:val="24292E"/>
+          <w:shd w:val="clear" w:color="auto" w:fill="FFFFFF"/>
+        </w:rPr>
+        <w:t>-Images folder in the root of the repo.</w:t>
+      </w:r>
+      <w:bookmarkEnd w:id="3"/>
     </w:p>
     <w:p>
       <w:pPr>
@@ -1234,7 +1270,7 @@
         <w:ind w:left="360"/>
         <w:jc w:val="center"/>
       </w:pPr>
-      <w:bookmarkStart w:id="3" w:name="_Hlk39404211"/>
+      <w:bookmarkStart w:id="4" w:name="_Hlk39404211"/>
       <w:r>
         <w:rPr>
           <w:rFonts w:ascii="Segoe UI" w:hAnsi="Segoe UI" w:cs="Segoe UI"/>
@@ -1379,7 +1415,7 @@
         <w:spacing w:after="0" w:line="276" w:lineRule="auto"/>
         <w:ind w:left="360" w:firstLine="360"/>
       </w:pPr>
-      <w:bookmarkStart w:id="4" w:name="_Hlk39404198"/>
+      <w:bookmarkStart w:id="5" w:name="_Hlk39404198"/>
       <w:r>
         <w:rPr>
           <w:rFonts w:ascii="Segoe UI" w:hAnsi="Segoe UI" w:cs="Segoe UI"/>
@@ -1404,7 +1440,7 @@
           <w:color w:val="24292E"/>
           <w:shd w:val="clear" w:color="auto" w:fill="FFFFFF"/>
         </w:rPr>
-        <w:t xml:space="preserve"> application that streamline the data collection process. Figure 1 is an example of the application. In the bottom right is the orientation data of your phone. You want to get photos of a consistent angle to have a more </w:t>
+        <w:t xml:space="preserve"> application that streamline the data collection process. Figure 1 is an example of the application. In the bottom right is the </w:t>
       </w:r>
       <w:r>
         <w:rPr>
@@ -1413,7 +1449,7 @@
           <w:shd w:val="clear" w:color="auto" w:fill="FFFFFF"/>
         </w:rPr>
         <w:lastRenderedPageBreak/>
-        <w:t xml:space="preserve">accurate model. On the bottom right is the object labels. Select the type of dice you are taking a picture of and top value of the dice. Drag your finger across the image to draw a bounding box around the dice. </w:t>
+        <w:t xml:space="preserve">orientation data of your phone. You want to get photos of a consistent angle to have a more accurate model. On the bottom right is the object labels. Select the type of dice you are taking a picture of and top value of the dice. Drag your finger across the image to draw a bounding box around the dice. </w:t>
       </w:r>
     </w:p>
     <w:p>
@@ -1461,8 +1497,8 @@
         <w:t xml:space="preserve"> before it begins training.</w:t>
       </w:r>
     </w:p>
-    <w:bookmarkEnd w:id="3"/>
     <w:bookmarkEnd w:id="4"/>
+    <w:bookmarkEnd w:id="5"/>
     <w:p>
       <w:pPr>
         <w:rPr>
@@ -4049,8 +4085,8 @@
         </w:numPr>
         <w:ind w:left="540" w:hanging="540"/>
       </w:pPr>
-      <w:bookmarkStart w:id="5" w:name="_TensorFlow_2.0_Workbench"/>
-      <w:bookmarkEnd w:id="5"/>
+      <w:bookmarkStart w:id="6" w:name="_TensorFlow_2.0_Workbench"/>
+      <w:bookmarkEnd w:id="6"/>
       <w:r>
         <w:lastRenderedPageBreak/>
         <w:t>TensorFlow Workbench</w:t>
@@ -4083,27 +4119,7 @@
             <w:u w:val="none"/>
             <w:shd w:val="clear" w:color="auto" w:fill="FFFFFF"/>
           </w:rPr>
-          <w:t>r</w:t>
-        </w:r>
-        <w:r>
-          <w:rPr>
-            <w:rStyle w:val="Hyperlink"/>
-            <w:rFonts w:ascii="Segoe UI" w:hAnsi="Segoe UI" w:cs="Segoe UI"/>
-            <w:color w:val="7030A0"/>
-            <w:u w:val="none"/>
-            <w:shd w:val="clear" w:color="auto" w:fill="FFFFFF"/>
-          </w:rPr>
-          <w:t>e</w:t>
-        </w:r>
-        <w:r>
-          <w:rPr>
-            <w:rStyle w:val="Hyperlink"/>
-            <w:rFonts w:ascii="Segoe UI" w:hAnsi="Segoe UI" w:cs="Segoe UI"/>
-            <w:color w:val="7030A0"/>
-            <w:u w:val="none"/>
-            <w:shd w:val="clear" w:color="auto" w:fill="FFFFFF"/>
-          </w:rPr>
-          <w:t>po</w:t>
+          <w:t>repo</w:t>
         </w:r>
       </w:hyperlink>
       <w:r>
@@ -6098,8 +6114,8 @@
         <w:t xml:space="preserve"> </w:t>
       </w:r>
     </w:p>
-    <w:bookmarkStart w:id="6" w:name="_Usage"/>
-    <w:bookmarkEnd w:id="6"/>
+    <w:bookmarkStart w:id="7" w:name="_Usage"/>
+    <w:bookmarkEnd w:id="7"/>
     <w:p>
       <w:pPr>
         <w:pStyle w:val="Heading2"/>
@@ -10766,8 +10782,8 @@
         </w:rPr>
       </w:pPr>
     </w:p>
-    <w:bookmarkStart w:id="7" w:name="_Preferences_within_the"/>
-    <w:bookmarkEnd w:id="7"/>
+    <w:bookmarkStart w:id="8" w:name="_Preferences_within_the"/>
+    <w:bookmarkEnd w:id="8"/>
     <w:p>
       <w:pPr>
         <w:pStyle w:val="Heading2"/>
@@ -14440,7 +14456,7 @@
           <w:szCs w:val="22"/>
         </w:rPr>
       </w:pPr>
-      <w:bookmarkStart w:id="8" w:name="_Hlk39404348"/>
+      <w:bookmarkStart w:id="9" w:name="_Hlk39404348"/>
       <w:r>
         <w:rPr>
           <w:rStyle w:val="Emphasis"/>
@@ -14515,19 +14531,7 @@
           <w:sz w:val="22"/>
           <w:szCs w:val="22"/>
         </w:rPr>
-        <w:t xml:space="preserve"> - </w:t>
-      </w:r>
-      <w:r>
-        <w:rPr>
-          <w:rStyle w:val="Emphasis"/>
-          <w:rFonts w:ascii="Segoe UI" w:hAnsi="Segoe UI" w:cs="Segoe UI"/>
-          <w:i w:val="0"/>
-          <w:iCs w:val="0"/>
-          <w:color w:val="000000" w:themeColor="text1"/>
-          <w:sz w:val="22"/>
-          <w:szCs w:val="22"/>
-        </w:rPr>
-        <w:t>Default</w:t>
+        <w:t xml:space="preserve"> - Default</w:t>
       </w:r>
       <w:proofErr w:type="gramStart"/>
       <w:r>
@@ -14540,19 +14544,7 @@
           <w:sz w:val="22"/>
           <w:szCs w:val="22"/>
         </w:rPr>
-        <w:t xml:space="preserve">: </w:t>
-      </w:r>
-      <w:r>
-        <w:rPr>
-          <w:rStyle w:val="Emphasis"/>
-          <w:rFonts w:ascii="Segoe UI" w:hAnsi="Segoe UI" w:cs="Segoe UI"/>
-          <w:i w:val="0"/>
-          <w:iCs w:val="0"/>
-          <w:color w:val="000000" w:themeColor="text1"/>
-          <w:sz w:val="22"/>
-          <w:szCs w:val="22"/>
-        </w:rPr>
-        <w:t>.</w:t>
+        <w:t>: .</w:t>
       </w:r>
       <w:proofErr w:type="gramEnd"/>
       <w:r>
@@ -14744,7 +14736,7 @@
         <w:t>This variable should be a file-path where you want the sessions saved</w:t>
       </w:r>
     </w:p>
-    <w:bookmarkEnd w:id="8"/>
+    <w:bookmarkEnd w:id="9"/>
     <w:p>
       <w:pPr>
         <w:pStyle w:val="NormalWeb"/>
@@ -16357,7 +16349,7 @@
         </w:rPr>
         <w:t xml:space="preserve"> file.</w:t>
       </w:r>
-      <w:bookmarkStart w:id="9" w:name="_Hlk39404914"/>
+      <w:bookmarkStart w:id="10" w:name="_Hlk39404914"/>
       <w:r>
         <w:rPr>
           <w:rStyle w:val="Emphasis"/>
@@ -16408,7 +16400,7 @@
         </w:rPr>
         <w:t xml:space="preserve"> then this variable has no effect on the training.</w:t>
       </w:r>
-      <w:bookmarkEnd w:id="9"/>
+      <w:bookmarkEnd w:id="10"/>
     </w:p>
     <w:p>
       <w:pPr>
@@ -16685,12 +16677,12 @@
         </w:r>
       </w:hyperlink>
     </w:p>
+    <w:bookmarkStart w:id="11" w:name="_Workbench_Benchmark_Tests:"/>
+    <w:bookmarkEnd w:id="11"/>
     <w:p>
       <w:pPr>
         <w:pStyle w:val="Heading2"/>
       </w:pPr>
-      <w:bookmarkStart w:id="10" w:name="_Workbench_Benchmark_Tests:"/>
-      <w:bookmarkEnd w:id="10"/>
       <w:r>
         <w:rPr>
           <w:noProof/>
@@ -16834,7 +16826,6 @@
           <w:color w:val="24292E"/>
         </w:rPr>
       </w:pPr>
-      <w:bookmarkStart w:id="11" w:name="_GoBack"/>
       <w:proofErr w:type="spellStart"/>
       <w:r>
         <w:rPr>
@@ -17445,7 +17436,6 @@
         <w:t xml:space="preserve"> ./data/yolov3.weights</w:t>
       </w:r>
     </w:p>
-    <w:bookmarkEnd w:id="11"/>
     <w:p>
       <w:pPr>
         <w:spacing w:after="0" w:line="276" w:lineRule="auto"/>
@@ -18776,9 +18766,6 @@
     <w:p>
       <w:pPr>
         <w:pStyle w:val="Heading2"/>
-      </w:pPr>
-      <w:bookmarkStart w:id="13" w:name="_Hlk39403621"/>
-      <w:r>
         <w:rPr>
           <w:rFonts w:cs="Segoe UI"/>
           <w:b w:val="0"/>
@@ -18787,9 +18774,8 @@
           <w:sz w:val="22"/>
           <w:szCs w:val="22"/>
         </w:rPr>
-        <w:t xml:space="preserve">This issue arises when you have run out of memory. The common issue is that your batch size is too high. Lower your batch size to solve this issue. Another issue that can arrive is your drive is full. Checkpoints take up a lot of memory, lower your </w:t>
-      </w:r>
-      <w:proofErr w:type="spellStart"/>
+      </w:pPr>
+      <w:bookmarkStart w:id="13" w:name="_Hlk39403621"/>
       <w:r>
         <w:rPr>
           <w:rFonts w:cs="Segoe UI"/>
@@ -18799,9 +18785,9 @@
           <w:sz w:val="22"/>
           <w:szCs w:val="22"/>
         </w:rPr>
-        <w:t>max_checkpoint</w:t>
-      </w:r>
-      <w:proofErr w:type="spellEnd"/>
+        <w:t xml:space="preserve">This issue arises when you have run out of memory. The common issue is that your batch size is too high. Lower your batch size to solve this issue. Another issue that can arrive is your drive is full. Checkpoints take up a lot of memory, lower your </w:t>
+      </w:r>
+      <w:proofErr w:type="spellStart"/>
       <w:r>
         <w:rPr>
           <w:rFonts w:cs="Segoe UI"/>
@@ -18811,8 +18797,171 @@
           <w:sz w:val="22"/>
           <w:szCs w:val="22"/>
         </w:rPr>
+        <w:t>max_checkpoint</w:t>
+      </w:r>
+      <w:proofErr w:type="spellEnd"/>
+      <w:r>
+        <w:rPr>
+          <w:rFonts w:cs="Segoe UI"/>
+          <w:b w:val="0"/>
+          <w:bCs w:val="0"/>
+          <w:color w:val="24292E"/>
+          <w:sz w:val="22"/>
+          <w:szCs w:val="22"/>
+        </w:rPr>
         <w:t xml:space="preserve"> integer and remove any unnecessary files from your drive</w:t>
       </w:r>
+    </w:p>
+    <w:p>
+      <w:pPr>
+        <w:pStyle w:val="Heading2"/>
+      </w:pPr>
+      <w:r>
+        <w:t>Too Many Objects Detected</w:t>
+      </w:r>
+    </w:p>
+    <w:p>
+      <w:pPr>
+        <w:pStyle w:val="Heading2"/>
+        <w:rPr>
+          <w:rFonts w:cs="Segoe UI"/>
+          <w:b w:val="0"/>
+          <w:bCs w:val="0"/>
+          <w:color w:val="24292E"/>
+          <w:sz w:val="22"/>
+          <w:szCs w:val="22"/>
+        </w:rPr>
+      </w:pPr>
+      <w:r>
+        <w:rPr>
+          <w:rFonts w:cs="Segoe UI"/>
+          <w:b w:val="0"/>
+          <w:bCs w:val="0"/>
+          <w:color w:val="24292E"/>
+          <w:sz w:val="22"/>
+          <w:szCs w:val="22"/>
+        </w:rPr>
+        <w:t>After your workbench is done training it classifies too many objects in the image. This issue occurs when the model is not well trained enough. Re-train the model using more epochs and ensure your final loss rate are low as can be (preferable around or below 1)</w:t>
+      </w:r>
+    </w:p>
+    <w:p>
+      <w:pPr>
+        <w:pStyle w:val="Heading2"/>
+      </w:pPr>
+    </w:p>
+    <w:p>
+      <w:pPr>
+        <w:pStyle w:val="Heading2"/>
+      </w:pPr>
+      <w:bookmarkStart w:id="14" w:name="_GoBack"/>
+      <w:bookmarkEnd w:id="14"/>
+      <w:r>
+        <w:lastRenderedPageBreak/>
+        <w:t>Nan appears in loss field when training</w:t>
+      </w:r>
+    </w:p>
+    <w:p>
+      <w:pPr>
+        <w:pStyle w:val="Heading2"/>
+      </w:pPr>
+      <w:r>
+        <w:rPr>
+          <w:rFonts w:cs="Segoe UI"/>
+          <w:b w:val="0"/>
+          <w:bCs w:val="0"/>
+          <w:color w:val="24292E"/>
+          <w:sz w:val="22"/>
+          <w:szCs w:val="22"/>
+        </w:rPr>
+        <w:t xml:space="preserve">This issue arises when the amount of classifiers in the </w:t>
+      </w:r>
+      <w:proofErr w:type="spellStart"/>
+      <w:proofErr w:type="gramStart"/>
+      <w:r>
+        <w:rPr>
+          <w:rFonts w:cs="Segoe UI"/>
+          <w:b w:val="0"/>
+          <w:bCs w:val="0"/>
+          <w:i/>
+          <w:iCs/>
+          <w:color w:val="24292E"/>
+          <w:sz w:val="22"/>
+          <w:szCs w:val="22"/>
+        </w:rPr>
+        <w:t>classifier.names</w:t>
+      </w:r>
+      <w:proofErr w:type="spellEnd"/>
+      <w:proofErr w:type="gramEnd"/>
+      <w:r>
+        <w:rPr>
+          <w:rFonts w:cs="Segoe UI"/>
+          <w:b w:val="0"/>
+          <w:bCs w:val="0"/>
+          <w:i/>
+          <w:iCs/>
+          <w:color w:val="24292E"/>
+          <w:sz w:val="22"/>
+          <w:szCs w:val="22"/>
+        </w:rPr>
+        <w:t xml:space="preserve"> </w:t>
+      </w:r>
+      <w:r>
+        <w:rPr>
+          <w:rFonts w:cs="Segoe UI"/>
+          <w:b w:val="0"/>
+          <w:bCs w:val="0"/>
+          <w:color w:val="24292E"/>
+          <w:sz w:val="22"/>
+          <w:szCs w:val="22"/>
+        </w:rPr>
+        <w:t xml:space="preserve">file does not match the amount. Rerun the workbench. IF the issue is still there check your </w:t>
+      </w:r>
+      <w:proofErr w:type="spellStart"/>
+      <w:proofErr w:type="gramStart"/>
+      <w:r>
+        <w:rPr>
+          <w:rFonts w:cs="Segoe UI"/>
+          <w:b w:val="0"/>
+          <w:bCs w:val="0"/>
+          <w:i/>
+          <w:iCs/>
+          <w:color w:val="24292E"/>
+          <w:sz w:val="22"/>
+          <w:szCs w:val="22"/>
+        </w:rPr>
+        <w:t>classifier.names</w:t>
+      </w:r>
+      <w:proofErr w:type="spellEnd"/>
+      <w:proofErr w:type="gramEnd"/>
+      <w:r>
+        <w:rPr>
+          <w:rFonts w:cs="Segoe UI"/>
+          <w:b w:val="0"/>
+          <w:bCs w:val="0"/>
+          <w:i/>
+          <w:iCs/>
+          <w:color w:val="24292E"/>
+          <w:sz w:val="22"/>
+          <w:szCs w:val="22"/>
+        </w:rPr>
+        <w:t xml:space="preserve"> </w:t>
+      </w:r>
+      <w:r>
+        <w:rPr>
+          <w:rFonts w:cs="Segoe UI"/>
+          <w:b w:val="0"/>
+          <w:bCs w:val="0"/>
+          <w:color w:val="24292E"/>
+          <w:sz w:val="22"/>
+          <w:szCs w:val="22"/>
+        </w:rPr>
+        <w:t xml:space="preserve">and ensure it contains all the classifiers your labelled. Each classifier should be on a new line. </w:t>
+      </w:r>
+    </w:p>
+    <w:p>
+      <w:pPr>
+        <w:pStyle w:val="Heading2"/>
+      </w:pPr>
     </w:p>
     <w:bookmarkEnd w:id="13"/>
     <w:p>
@@ -21600,7 +21749,7 @@
 </file>
 
 <file path=customXml/itemProps1.xml><?xml version="1.0" encoding="utf-8"?>
-<ds:datastoreItem xmlns:ds="http://schemas.openxmlformats.org/officeDocument/2006/customXml" ds:itemID="{70D4EF93-ABF7-4110-82C4-1522BB022DBD}">
+<ds:datastoreItem xmlns:ds="http://schemas.openxmlformats.org/officeDocument/2006/customXml" ds:itemID="{7F871BD8-3453-46CF-B9F5-205FE5A63F53}">
   <ds:schemaRefs>
     <ds:schemaRef ds:uri="http://schemas.openxmlformats.org/officeDocument/2006/bibliography"/>
   </ds:schemaRefs>

</xml_diff>